<commit_message>
updated UseCaseModels.docx to include use cases 7 & 8
</commit_message>
<xml_diff>
--- a/Deliverbles/Iteration2/UseCaseModels.docx
+++ b/Deliverbles/Iteration2/UseCaseModels.docx
@@ -11,6 +11,8 @@
           <w:szCs w:val="24"/>
         </w:rPr>
       </w:pPr>
+      <w:bookmarkStart w:id="0" w:name="_GoBack"/>
+      <w:bookmarkEnd w:id="0"/>
       <w:r>
         <w:rPr>
           <w:b/>
@@ -109,8 +111,6 @@
         </w:rPr>
         <w:t> Gmail/F</w:t>
       </w:r>
-      <w:bookmarkStart w:id="0" w:name="_GoBack"/>
-      <w:bookmarkEnd w:id="0"/>
       <w:r>
         <w:rPr>
           <w:rFonts w:ascii="Calibri" w:eastAsia="Times New Roman" w:hAnsi="Calibri" w:cs="Times New Roman"/>
@@ -260,75 +260,6 @@
           <w:szCs w:val="24"/>
         </w:rPr>
         <w:t>Delete profile (By user or admin)</w:t>
-      </w:r>
-    </w:p>
-    <w:p>
-      <w:pPr>
-        <w:shd w:val="clear" w:color="auto" w:fill="FFFFFF"/>
-        <w:spacing w:after="0" w:line="240" w:lineRule="auto"/>
-        <w:rPr>
-          <w:rFonts w:ascii="Calibri" w:eastAsia="Times New Roman" w:hAnsi="Calibri" w:cs="Times New Roman"/>
-          <w:color w:val="212121"/>
-          <w:sz w:val="24"/>
-          <w:szCs w:val="24"/>
-        </w:rPr>
-      </w:pPr>
-      <w:r>
-        <w:rPr>
-          <w:rFonts w:ascii="Calibri" w:eastAsia="Times New Roman" w:hAnsi="Calibri" w:cs="Times New Roman"/>
-          <w:color w:val="000000"/>
-          <w:sz w:val="24"/>
-          <w:szCs w:val="24"/>
-        </w:rPr>
-        <w:t>9. Navigate to the store (optional)</w:t>
-      </w:r>
-    </w:p>
-    <w:p>
-      <w:pPr>
-        <w:shd w:val="clear" w:color="auto" w:fill="FFFFFF"/>
-        <w:spacing w:after="0" w:line="240" w:lineRule="auto"/>
-        <w:rPr>
-          <w:rFonts w:ascii="Calibri" w:eastAsia="Times New Roman" w:hAnsi="Calibri" w:cs="Times New Roman"/>
-          <w:color w:val="000000"/>
-          <w:sz w:val="24"/>
-          <w:szCs w:val="24"/>
-        </w:rPr>
-      </w:pPr>
-      <w:r>
-        <w:rPr>
-          <w:rFonts w:ascii="Calibri" w:eastAsia="Times New Roman" w:hAnsi="Calibri" w:cs="Times New Roman"/>
-          <w:color w:val="000000"/>
-          <w:sz w:val="24"/>
-          <w:szCs w:val="24"/>
-        </w:rPr>
-        <w:t>10</w:t>
-      </w:r>
-      <w:r>
-        <w:rPr>
-          <w:rFonts w:ascii="Calibri" w:eastAsia="Times New Roman" w:hAnsi="Calibri" w:cs="Times New Roman"/>
-          <w:color w:val="000000"/>
-          <w:sz w:val="24"/>
-          <w:szCs w:val="24"/>
-        </w:rPr>
-        <w:t>. </w:t>
-      </w:r>
-      <w:r>
-        <w:rPr>
-          <w:rFonts w:ascii="Calibri" w:eastAsia="Times New Roman" w:hAnsi="Calibri" w:cs="Times New Roman"/>
-          <w:color w:val="000000"/>
-          <w:sz w:val="24"/>
-          <w:szCs w:val="24"/>
-        </w:rPr>
-        <w:t>G</w:t>
-      </w:r>
-      <w:r>
-        <w:rPr>
-          <w:rFonts w:ascii="Calibri" w:eastAsia="Times New Roman" w:hAnsi="Calibri" w:cs="Times New Roman"/>
-          <w:color w:val="000000"/>
-          <w:sz w:val="24"/>
-          <w:szCs w:val="24"/>
-        </w:rPr>
-        <w:t>ive feedback (optional)</w:t>
       </w:r>
     </w:p>
     <w:p>
@@ -458,6 +389,28 @@
         <w:spacing w:after="0" w:line="360" w:lineRule="auto"/>
         <w:jc w:val="center"/>
         <w:rPr>
+          <w:b/>
+          <w:sz w:val="24"/>
+          <w:szCs w:val="24"/>
+        </w:rPr>
+      </w:pPr>
+    </w:p>
+    <w:p>
+      <w:pPr>
+        <w:spacing w:after="0" w:line="360" w:lineRule="auto"/>
+        <w:jc w:val="center"/>
+        <w:rPr>
+          <w:b/>
+          <w:sz w:val="24"/>
+          <w:szCs w:val="24"/>
+        </w:rPr>
+      </w:pPr>
+    </w:p>
+    <w:p>
+      <w:pPr>
+        <w:spacing w:after="0" w:line="360" w:lineRule="auto"/>
+        <w:jc w:val="center"/>
+        <w:rPr>
           <w:sz w:val="24"/>
           <w:szCs w:val="24"/>
         </w:rPr>
@@ -1040,7 +993,6 @@
     <w:p>
       <w:pPr>
         <w:spacing w:after="0" w:line="360" w:lineRule="auto"/>
-        <w:ind w:firstLine="720"/>
         <w:jc w:val="center"/>
         <w:rPr>
           <w:sz w:val="24"/>
@@ -1955,6 +1907,1519 @@
           <w:szCs w:val="24"/>
         </w:rPr>
       </w:pPr>
+    </w:p>
+    <w:p>
+      <w:pPr>
+        <w:spacing w:after="0" w:line="360" w:lineRule="auto"/>
+        <w:rPr>
+          <w:sz w:val="24"/>
+          <w:szCs w:val="24"/>
+        </w:rPr>
+      </w:pPr>
+    </w:p>
+    <w:p>
+      <w:pPr>
+        <w:spacing w:after="0" w:line="360" w:lineRule="auto"/>
+        <w:rPr>
+          <w:sz w:val="24"/>
+          <w:szCs w:val="24"/>
+        </w:rPr>
+      </w:pPr>
+    </w:p>
+    <w:p>
+      <w:pPr>
+        <w:spacing w:after="0" w:line="360" w:lineRule="auto"/>
+        <w:rPr>
+          <w:sz w:val="24"/>
+          <w:szCs w:val="24"/>
+        </w:rPr>
+      </w:pPr>
+    </w:p>
+    <w:p>
+      <w:pPr>
+        <w:spacing w:after="0" w:line="360" w:lineRule="auto"/>
+        <w:rPr>
+          <w:sz w:val="24"/>
+          <w:szCs w:val="24"/>
+        </w:rPr>
+      </w:pPr>
+    </w:p>
+    <w:p>
+      <w:pPr>
+        <w:spacing w:after="0" w:line="360" w:lineRule="auto"/>
+        <w:rPr>
+          <w:sz w:val="24"/>
+          <w:szCs w:val="24"/>
+        </w:rPr>
+      </w:pPr>
+    </w:p>
+    <w:p>
+      <w:pPr>
+        <w:spacing w:after="0" w:line="360" w:lineRule="auto"/>
+        <w:rPr>
+          <w:sz w:val="24"/>
+          <w:szCs w:val="24"/>
+        </w:rPr>
+      </w:pPr>
+    </w:p>
+    <w:p>
+      <w:pPr>
+        <w:spacing w:after="0" w:line="360" w:lineRule="auto"/>
+        <w:rPr>
+          <w:sz w:val="24"/>
+          <w:szCs w:val="24"/>
+        </w:rPr>
+      </w:pPr>
+    </w:p>
+    <w:p>
+      <w:pPr>
+        <w:spacing w:after="0" w:line="360" w:lineRule="auto"/>
+        <w:rPr>
+          <w:sz w:val="24"/>
+          <w:szCs w:val="24"/>
+        </w:rPr>
+      </w:pPr>
+    </w:p>
+    <w:p>
+      <w:pPr>
+        <w:spacing w:after="0" w:line="360" w:lineRule="auto"/>
+        <w:rPr>
+          <w:sz w:val="24"/>
+          <w:szCs w:val="24"/>
+        </w:rPr>
+      </w:pPr>
+    </w:p>
+    <w:p>
+      <w:pPr>
+        <w:spacing w:after="0" w:line="360" w:lineRule="auto"/>
+        <w:rPr>
+          <w:sz w:val="24"/>
+          <w:szCs w:val="24"/>
+        </w:rPr>
+      </w:pPr>
+    </w:p>
+    <w:p>
+      <w:pPr>
+        <w:spacing w:after="0" w:line="360" w:lineRule="auto"/>
+        <w:rPr>
+          <w:sz w:val="24"/>
+          <w:szCs w:val="24"/>
+        </w:rPr>
+      </w:pPr>
+    </w:p>
+    <w:p>
+      <w:pPr>
+        <w:spacing w:after="0" w:line="360" w:lineRule="auto"/>
+        <w:rPr>
+          <w:sz w:val="24"/>
+          <w:szCs w:val="24"/>
+        </w:rPr>
+      </w:pPr>
+    </w:p>
+    <w:p>
+      <w:pPr>
+        <w:spacing w:after="0" w:line="360" w:lineRule="auto"/>
+        <w:rPr>
+          <w:sz w:val="24"/>
+          <w:szCs w:val="24"/>
+        </w:rPr>
+      </w:pPr>
+    </w:p>
+    <w:p>
+      <w:pPr>
+        <w:spacing w:after="0" w:line="360" w:lineRule="auto"/>
+        <w:rPr>
+          <w:sz w:val="24"/>
+          <w:szCs w:val="24"/>
+        </w:rPr>
+      </w:pPr>
+    </w:p>
+    <w:p>
+      <w:pPr>
+        <w:spacing w:after="0" w:line="360" w:lineRule="auto"/>
+        <w:rPr>
+          <w:sz w:val="24"/>
+          <w:szCs w:val="24"/>
+        </w:rPr>
+      </w:pPr>
+    </w:p>
+    <w:p>
+      <w:pPr>
+        <w:spacing w:after="0" w:line="360" w:lineRule="auto"/>
+        <w:rPr>
+          <w:sz w:val="24"/>
+          <w:szCs w:val="24"/>
+        </w:rPr>
+      </w:pPr>
+    </w:p>
+    <w:p>
+      <w:pPr>
+        <w:spacing w:after="0" w:line="360" w:lineRule="auto"/>
+        <w:rPr>
+          <w:sz w:val="24"/>
+          <w:szCs w:val="24"/>
+        </w:rPr>
+      </w:pPr>
+    </w:p>
+    <w:p>
+      <w:pPr>
+        <w:spacing w:after="0" w:line="360" w:lineRule="auto"/>
+        <w:rPr>
+          <w:sz w:val="24"/>
+          <w:szCs w:val="24"/>
+        </w:rPr>
+      </w:pPr>
+    </w:p>
+    <w:p>
+      <w:pPr>
+        <w:spacing w:after="0" w:line="360" w:lineRule="auto"/>
+        <w:rPr>
+          <w:sz w:val="24"/>
+          <w:szCs w:val="24"/>
+        </w:rPr>
+      </w:pPr>
+    </w:p>
+    <w:p>
+      <w:pPr>
+        <w:spacing w:after="0" w:line="360" w:lineRule="auto"/>
+        <w:rPr>
+          <w:sz w:val="24"/>
+          <w:szCs w:val="24"/>
+        </w:rPr>
+      </w:pPr>
+    </w:p>
+    <w:p>
+      <w:pPr>
+        <w:spacing w:after="0" w:line="360" w:lineRule="auto"/>
+        <w:jc w:val="center"/>
+        <w:rPr>
+          <w:sz w:val="24"/>
+          <w:szCs w:val="24"/>
+        </w:rPr>
+      </w:pPr>
+      <w:r>
+        <w:rPr>
+          <w:b/>
+          <w:sz w:val="24"/>
+          <w:szCs w:val="24"/>
+        </w:rPr>
+        <w:lastRenderedPageBreak/>
+        <w:t>Use case UC7</w:t>
+      </w:r>
+      <w:r>
+        <w:rPr>
+          <w:sz w:val="24"/>
+          <w:szCs w:val="24"/>
+        </w:rPr>
+        <w:t xml:space="preserve">: </w:t>
+      </w:r>
+      <w:r>
+        <w:rPr>
+          <w:sz w:val="24"/>
+          <w:szCs w:val="24"/>
+        </w:rPr>
+        <w:t>Update Profile</w:t>
+      </w:r>
+    </w:p>
+    <w:p>
+      <w:pPr>
+        <w:spacing w:after="0" w:line="360" w:lineRule="auto"/>
+        <w:rPr>
+          <w:sz w:val="24"/>
+          <w:szCs w:val="24"/>
+        </w:rPr>
+      </w:pPr>
+      <w:r>
+        <w:rPr>
+          <w:b/>
+          <w:sz w:val="24"/>
+          <w:szCs w:val="24"/>
+        </w:rPr>
+        <w:t>Scope:</w:t>
+      </w:r>
+      <w:r>
+        <w:rPr>
+          <w:sz w:val="24"/>
+          <w:szCs w:val="24"/>
+        </w:rPr>
+        <w:t xml:space="preserve"> Grocery Pricing Application</w:t>
+      </w:r>
+    </w:p>
+    <w:p>
+      <w:pPr>
+        <w:spacing w:after="0" w:line="360" w:lineRule="auto"/>
+        <w:rPr>
+          <w:sz w:val="24"/>
+          <w:szCs w:val="24"/>
+        </w:rPr>
+      </w:pPr>
+      <w:r>
+        <w:rPr>
+          <w:b/>
+          <w:sz w:val="24"/>
+          <w:szCs w:val="24"/>
+        </w:rPr>
+        <w:t>Level:</w:t>
+      </w:r>
+      <w:r>
+        <w:rPr>
+          <w:sz w:val="24"/>
+          <w:szCs w:val="24"/>
+        </w:rPr>
+        <w:t xml:space="preserve"> U</w:t>
+      </w:r>
+      <w:r>
+        <w:rPr>
+          <w:sz w:val="24"/>
+          <w:szCs w:val="24"/>
+        </w:rPr>
+        <w:t>ser goal</w:t>
+      </w:r>
+    </w:p>
+    <w:p>
+      <w:pPr>
+        <w:spacing w:after="0" w:line="360" w:lineRule="auto"/>
+        <w:rPr>
+          <w:sz w:val="24"/>
+          <w:szCs w:val="24"/>
+        </w:rPr>
+      </w:pPr>
+      <w:r>
+        <w:rPr>
+          <w:b/>
+          <w:sz w:val="24"/>
+          <w:szCs w:val="24"/>
+        </w:rPr>
+        <w:t>Primary Actor:</w:t>
+      </w:r>
+      <w:r>
+        <w:rPr>
+          <w:sz w:val="24"/>
+          <w:szCs w:val="24"/>
+        </w:rPr>
+        <w:t xml:space="preserve">  Registered user</w:t>
+      </w:r>
+    </w:p>
+    <w:p>
+      <w:pPr>
+        <w:spacing w:after="0" w:line="360" w:lineRule="auto"/>
+        <w:rPr>
+          <w:b/>
+          <w:sz w:val="24"/>
+          <w:szCs w:val="24"/>
+        </w:rPr>
+      </w:pPr>
+      <w:r>
+        <w:rPr>
+          <w:b/>
+          <w:sz w:val="24"/>
+          <w:szCs w:val="24"/>
+        </w:rPr>
+        <w:t>Stakeholders and Interests:</w:t>
+      </w:r>
+    </w:p>
+    <w:p>
+      <w:pPr>
+        <w:pStyle w:val="ListParagraph"/>
+        <w:numPr>
+          <w:ilvl w:val="0"/>
+          <w:numId w:val="3"/>
+        </w:numPr>
+        <w:spacing w:after="0" w:line="360" w:lineRule="auto"/>
+        <w:rPr>
+          <w:sz w:val="24"/>
+          <w:szCs w:val="24"/>
+        </w:rPr>
+      </w:pPr>
+      <w:r>
+        <w:rPr>
+          <w:sz w:val="24"/>
+          <w:szCs w:val="24"/>
+        </w:rPr>
+        <w:t xml:space="preserve">Registered user: Want to easily </w:t>
+      </w:r>
+      <w:r>
+        <w:rPr>
+          <w:sz w:val="24"/>
+          <w:szCs w:val="24"/>
+        </w:rPr>
+        <w:t>change information (username, password, email</w:t>
+      </w:r>
+      <w:r>
+        <w:rPr>
+          <w:sz w:val="24"/>
+          <w:szCs w:val="24"/>
+        </w:rPr>
+        <w:t>, zip code</w:t>
+      </w:r>
+      <w:r>
+        <w:rPr>
+          <w:sz w:val="24"/>
+          <w:szCs w:val="24"/>
+        </w:rPr>
+        <w:t>) included in the user profile</w:t>
+      </w:r>
+    </w:p>
+    <w:p>
+      <w:pPr>
+        <w:pStyle w:val="ListParagraph"/>
+        <w:numPr>
+          <w:ilvl w:val="0"/>
+          <w:numId w:val="3"/>
+        </w:numPr>
+        <w:spacing w:after="0" w:line="360" w:lineRule="auto"/>
+        <w:rPr>
+          <w:sz w:val="24"/>
+          <w:szCs w:val="24"/>
+        </w:rPr>
+      </w:pPr>
+      <w:r>
+        <w:rPr>
+          <w:sz w:val="24"/>
+          <w:szCs w:val="24"/>
+        </w:rPr>
+        <w:t>System Admin: Can update the user information for the registered user</w:t>
+      </w:r>
+    </w:p>
+    <w:p>
+      <w:pPr>
+        <w:spacing w:after="0" w:line="360" w:lineRule="auto"/>
+        <w:rPr>
+          <w:sz w:val="24"/>
+          <w:szCs w:val="24"/>
+        </w:rPr>
+      </w:pPr>
+      <w:r>
+        <w:rPr>
+          <w:b/>
+          <w:sz w:val="24"/>
+          <w:szCs w:val="24"/>
+        </w:rPr>
+        <w:t xml:space="preserve">Preconditions: </w:t>
+      </w:r>
+      <w:r>
+        <w:rPr>
+          <w:b/>
+          <w:sz w:val="24"/>
+          <w:szCs w:val="24"/>
+        </w:rPr>
+        <w:t xml:space="preserve"> </w:t>
+      </w:r>
+      <w:r>
+        <w:rPr>
+          <w:sz w:val="24"/>
+          <w:szCs w:val="24"/>
+        </w:rPr>
+        <w:t xml:space="preserve">Registered user </w:t>
+      </w:r>
+      <w:r>
+        <w:rPr>
+          <w:sz w:val="24"/>
+          <w:szCs w:val="24"/>
+        </w:rPr>
+        <w:t>is identif</w:t>
+      </w:r>
+      <w:r>
+        <w:rPr>
+          <w:sz w:val="24"/>
+          <w:szCs w:val="24"/>
+        </w:rPr>
+        <w:t xml:space="preserve">ied, </w:t>
+      </w:r>
+      <w:r>
+        <w:rPr>
+          <w:sz w:val="24"/>
+          <w:szCs w:val="24"/>
+        </w:rPr>
+        <w:t>authenticated</w:t>
+      </w:r>
+      <w:r>
+        <w:rPr>
+          <w:sz w:val="24"/>
+          <w:szCs w:val="24"/>
+        </w:rPr>
+        <w:t>,</w:t>
+      </w:r>
+      <w:r>
+        <w:rPr>
+          <w:sz w:val="24"/>
+          <w:szCs w:val="24"/>
+        </w:rPr>
+        <w:t xml:space="preserve"> and is logged in.</w:t>
+      </w:r>
+      <w:r>
+        <w:rPr>
+          <w:sz w:val="24"/>
+          <w:szCs w:val="24"/>
+        </w:rPr>
+        <w:t xml:space="preserve"> </w:t>
+      </w:r>
+    </w:p>
+    <w:p>
+      <w:pPr>
+        <w:spacing w:after="0" w:line="360" w:lineRule="auto"/>
+        <w:rPr>
+          <w:b/>
+          <w:sz w:val="24"/>
+          <w:szCs w:val="24"/>
+        </w:rPr>
+      </w:pPr>
+      <w:r>
+        <w:rPr>
+          <w:b/>
+          <w:sz w:val="24"/>
+          <w:szCs w:val="24"/>
+        </w:rPr>
+        <w:t xml:space="preserve">Success Guarantee (or </w:t>
+      </w:r>
+      <w:proofErr w:type="spellStart"/>
+      <w:r>
+        <w:rPr>
+          <w:b/>
+          <w:sz w:val="24"/>
+          <w:szCs w:val="24"/>
+        </w:rPr>
+        <w:t>Postconditions</w:t>
+      </w:r>
+      <w:proofErr w:type="spellEnd"/>
+      <w:r>
+        <w:rPr>
+          <w:b/>
+          <w:sz w:val="24"/>
+          <w:szCs w:val="24"/>
+        </w:rPr>
+        <w:t xml:space="preserve">): </w:t>
+      </w:r>
+      <w:r>
+        <w:rPr>
+          <w:sz w:val="24"/>
+          <w:szCs w:val="24"/>
+        </w:rPr>
+        <w:t xml:space="preserve">The </w:t>
+      </w:r>
+      <w:r>
+        <w:rPr>
+          <w:sz w:val="24"/>
+          <w:szCs w:val="24"/>
+        </w:rPr>
+        <w:t>user information that was changed is updated</w:t>
+      </w:r>
+      <w:r>
+        <w:rPr>
+          <w:sz w:val="24"/>
+          <w:szCs w:val="24"/>
+        </w:rPr>
+        <w:t xml:space="preserve"> </w:t>
+      </w:r>
+      <w:r>
+        <w:rPr>
+          <w:sz w:val="24"/>
+          <w:szCs w:val="24"/>
+        </w:rPr>
+        <w:t>in the system.</w:t>
+      </w:r>
+    </w:p>
+    <w:p>
+      <w:pPr>
+        <w:spacing w:after="0" w:line="360" w:lineRule="auto"/>
+        <w:rPr>
+          <w:sz w:val="24"/>
+          <w:szCs w:val="24"/>
+        </w:rPr>
+      </w:pPr>
+      <w:r>
+        <w:rPr>
+          <w:b/>
+          <w:sz w:val="24"/>
+          <w:szCs w:val="24"/>
+        </w:rPr>
+        <w:t>Main Success Scenario (or Basic Flow):</w:t>
+      </w:r>
+      <w:r>
+        <w:rPr>
+          <w:sz w:val="24"/>
+          <w:szCs w:val="24"/>
+        </w:rPr>
+        <w:t xml:space="preserve"> </w:t>
+      </w:r>
+    </w:p>
+    <w:p>
+      <w:pPr>
+        <w:pStyle w:val="ListParagraph"/>
+        <w:numPr>
+          <w:ilvl w:val="0"/>
+          <w:numId w:val="15"/>
+        </w:numPr>
+        <w:spacing w:after="0" w:line="360" w:lineRule="auto"/>
+        <w:rPr>
+          <w:sz w:val="24"/>
+          <w:szCs w:val="24"/>
+        </w:rPr>
+      </w:pPr>
+      <w:r>
+        <w:rPr>
+          <w:sz w:val="24"/>
+          <w:szCs w:val="24"/>
+        </w:rPr>
+        <w:t xml:space="preserve">Registered user </w:t>
+      </w:r>
+      <w:r>
+        <w:rPr>
+          <w:sz w:val="24"/>
+          <w:szCs w:val="24"/>
+        </w:rPr>
+        <w:t>enters new username, password, email, and/or zip code</w:t>
+      </w:r>
+      <w:r>
+        <w:rPr>
+          <w:sz w:val="24"/>
+          <w:szCs w:val="24"/>
+        </w:rPr>
+        <w:t xml:space="preserve"> to update their profile.</w:t>
+      </w:r>
+    </w:p>
+    <w:p>
+      <w:pPr>
+        <w:pStyle w:val="ListParagraph"/>
+        <w:numPr>
+          <w:ilvl w:val="0"/>
+          <w:numId w:val="15"/>
+        </w:numPr>
+        <w:spacing w:after="0" w:line="360" w:lineRule="auto"/>
+        <w:rPr>
+          <w:sz w:val="24"/>
+          <w:szCs w:val="24"/>
+        </w:rPr>
+      </w:pPr>
+      <w:r>
+        <w:rPr>
+          <w:sz w:val="24"/>
+          <w:szCs w:val="24"/>
+        </w:rPr>
+        <w:t xml:space="preserve">System updates information to change as specified by the user. </w:t>
+      </w:r>
+    </w:p>
+    <w:p>
+      <w:pPr>
+        <w:pStyle w:val="ListParagraph"/>
+        <w:numPr>
+          <w:ilvl w:val="0"/>
+          <w:numId w:val="15"/>
+        </w:numPr>
+        <w:spacing w:after="0" w:line="360" w:lineRule="auto"/>
+        <w:rPr>
+          <w:sz w:val="24"/>
+          <w:szCs w:val="24"/>
+        </w:rPr>
+      </w:pPr>
+      <w:r>
+        <w:rPr>
+          <w:sz w:val="24"/>
+          <w:szCs w:val="24"/>
+        </w:rPr>
+        <w:t xml:space="preserve">The updated information is reflected on the user’s profile. </w:t>
+      </w:r>
+    </w:p>
+    <w:p>
+      <w:pPr>
+        <w:spacing w:after="0" w:line="360" w:lineRule="auto"/>
+        <w:rPr>
+          <w:b/>
+          <w:sz w:val="24"/>
+          <w:szCs w:val="24"/>
+        </w:rPr>
+      </w:pPr>
+      <w:r>
+        <w:rPr>
+          <w:b/>
+          <w:sz w:val="24"/>
+          <w:szCs w:val="24"/>
+        </w:rPr>
+        <w:t>Extensions (or Alternative Flows):</w:t>
+      </w:r>
+    </w:p>
+    <w:p>
+      <w:pPr>
+        <w:spacing w:after="0" w:line="360" w:lineRule="auto"/>
+        <w:ind w:firstLine="720"/>
+        <w:rPr>
+          <w:sz w:val="24"/>
+          <w:szCs w:val="24"/>
+        </w:rPr>
+      </w:pPr>
+      <w:r>
+        <w:rPr>
+          <w:sz w:val="24"/>
+          <w:szCs w:val="24"/>
+        </w:rPr>
+        <w:t>1</w:t>
+      </w:r>
+      <w:r>
+        <w:rPr>
+          <w:sz w:val="24"/>
+          <w:szCs w:val="24"/>
+        </w:rPr>
+        <w:t>a.</w:t>
+      </w:r>
+      <w:r>
+        <w:rPr>
+          <w:sz w:val="24"/>
+          <w:szCs w:val="24"/>
+        </w:rPr>
+        <w:tab/>
+      </w:r>
+      <w:r>
+        <w:rPr>
+          <w:sz w:val="24"/>
+          <w:szCs w:val="24"/>
+        </w:rPr>
+        <w:t xml:space="preserve">User enters in illegal character in </w:t>
+      </w:r>
+      <w:r>
+        <w:rPr>
+          <w:sz w:val="24"/>
+          <w:szCs w:val="24"/>
+        </w:rPr>
+        <w:t>username, password, email, and/or zip code</w:t>
+      </w:r>
+    </w:p>
+    <w:p>
+      <w:pPr>
+        <w:pStyle w:val="ListParagraph"/>
+        <w:numPr>
+          <w:ilvl w:val="0"/>
+          <w:numId w:val="16"/>
+        </w:numPr>
+        <w:spacing w:after="0" w:line="360" w:lineRule="auto"/>
+        <w:rPr>
+          <w:sz w:val="24"/>
+          <w:szCs w:val="24"/>
+        </w:rPr>
+      </w:pPr>
+      <w:r>
+        <w:rPr>
+          <w:sz w:val="24"/>
+          <w:szCs w:val="24"/>
+        </w:rPr>
+        <w:t>System prompts user to reenter illegally entered information</w:t>
+      </w:r>
+      <w:r>
+        <w:rPr>
+          <w:sz w:val="24"/>
+          <w:szCs w:val="24"/>
+        </w:rPr>
+        <w:t xml:space="preserve"> </w:t>
+      </w:r>
+    </w:p>
+    <w:p>
+      <w:pPr>
+        <w:spacing w:after="0" w:line="360" w:lineRule="auto"/>
+        <w:ind w:firstLine="720"/>
+        <w:rPr>
+          <w:b/>
+          <w:sz w:val="24"/>
+          <w:szCs w:val="24"/>
+        </w:rPr>
+      </w:pPr>
+      <w:r>
+        <w:rPr>
+          <w:b/>
+          <w:sz w:val="24"/>
+          <w:szCs w:val="24"/>
+        </w:rPr>
+        <w:t>Special Requirements:</w:t>
+      </w:r>
+    </w:p>
+    <w:p>
+      <w:pPr>
+        <w:pStyle w:val="ListParagraph"/>
+        <w:numPr>
+          <w:ilvl w:val="1"/>
+          <w:numId w:val="3"/>
+        </w:numPr>
+        <w:spacing w:after="0" w:line="360" w:lineRule="auto"/>
+        <w:rPr>
+          <w:sz w:val="24"/>
+          <w:szCs w:val="24"/>
+        </w:rPr>
+      </w:pPr>
+      <w:r>
+        <w:rPr>
+          <w:sz w:val="24"/>
+          <w:szCs w:val="24"/>
+        </w:rPr>
+        <w:t xml:space="preserve">Web application is responsive design. </w:t>
+      </w:r>
+    </w:p>
+    <w:p>
+      <w:pPr>
+        <w:spacing w:after="0" w:line="360" w:lineRule="auto"/>
+        <w:ind w:left="720"/>
+        <w:rPr>
+          <w:b/>
+          <w:sz w:val="24"/>
+          <w:szCs w:val="24"/>
+        </w:rPr>
+      </w:pPr>
+      <w:r>
+        <w:rPr>
+          <w:b/>
+          <w:sz w:val="24"/>
+          <w:szCs w:val="24"/>
+        </w:rPr>
+        <w:t>Technology and Data Variations List:</w:t>
+      </w:r>
+    </w:p>
+    <w:p>
+      <w:pPr>
+        <w:pStyle w:val="ListParagraph"/>
+        <w:spacing w:after="0" w:line="360" w:lineRule="auto"/>
+        <w:rPr>
+          <w:sz w:val="24"/>
+          <w:szCs w:val="24"/>
+        </w:rPr>
+      </w:pPr>
+      <w:r>
+        <w:rPr>
+          <w:sz w:val="24"/>
+          <w:szCs w:val="24"/>
+        </w:rPr>
+        <w:t>1a.</w:t>
+      </w:r>
+      <w:r>
+        <w:rPr>
+          <w:sz w:val="24"/>
+          <w:szCs w:val="24"/>
+        </w:rPr>
+        <w:tab/>
+      </w:r>
+      <w:r>
+        <w:rPr>
+          <w:sz w:val="24"/>
+          <w:szCs w:val="24"/>
+        </w:rPr>
+        <w:t>System Admin could be updating the user information instead of the user</w:t>
+      </w:r>
+    </w:p>
+    <w:p>
+      <w:pPr>
+        <w:pStyle w:val="ListParagraph"/>
+        <w:spacing w:after="0" w:line="360" w:lineRule="auto"/>
+        <w:rPr>
+          <w:sz w:val="24"/>
+          <w:szCs w:val="24"/>
+        </w:rPr>
+      </w:pPr>
+      <w:r>
+        <w:rPr>
+          <w:b/>
+          <w:sz w:val="24"/>
+          <w:szCs w:val="24"/>
+        </w:rPr>
+        <w:t>Frequency of Occurrence:</w:t>
+      </w:r>
+      <w:r>
+        <w:rPr>
+          <w:b/>
+          <w:sz w:val="24"/>
+          <w:szCs w:val="24"/>
+        </w:rPr>
+        <w:t xml:space="preserve"> </w:t>
+      </w:r>
+      <w:r>
+        <w:rPr>
+          <w:sz w:val="24"/>
+          <w:szCs w:val="24"/>
+        </w:rPr>
+        <w:t xml:space="preserve"> </w:t>
+      </w:r>
+      <w:r>
+        <w:rPr>
+          <w:sz w:val="24"/>
+          <w:szCs w:val="24"/>
+        </w:rPr>
+        <w:t>As frequent as required by registered user</w:t>
+      </w:r>
+      <w:r>
+        <w:rPr>
+          <w:sz w:val="24"/>
+          <w:szCs w:val="24"/>
+        </w:rPr>
+        <w:t>.</w:t>
+      </w:r>
+    </w:p>
+    <w:p>
+      <w:pPr>
+        <w:pStyle w:val="ListParagraph"/>
+        <w:spacing w:after="0" w:line="360" w:lineRule="auto"/>
+        <w:rPr>
+          <w:b/>
+          <w:sz w:val="24"/>
+          <w:szCs w:val="24"/>
+        </w:rPr>
+      </w:pPr>
+      <w:r>
+        <w:rPr>
+          <w:b/>
+          <w:sz w:val="24"/>
+          <w:szCs w:val="24"/>
+        </w:rPr>
+        <w:t>Open Issues:</w:t>
+      </w:r>
+    </w:p>
+    <w:p>
+      <w:pPr>
+        <w:pStyle w:val="ListParagraph"/>
+        <w:numPr>
+          <w:ilvl w:val="1"/>
+          <w:numId w:val="3"/>
+        </w:numPr>
+        <w:spacing w:after="0" w:line="360" w:lineRule="auto"/>
+        <w:rPr>
+          <w:sz w:val="24"/>
+          <w:szCs w:val="24"/>
+        </w:rPr>
+      </w:pPr>
+      <w:r>
+        <w:rPr>
+          <w:sz w:val="24"/>
+          <w:szCs w:val="24"/>
+        </w:rPr>
+        <w:t>N/A</w:t>
+      </w:r>
+    </w:p>
+    <w:p>
+      <w:pPr>
+        <w:spacing w:after="0" w:line="360" w:lineRule="auto"/>
+        <w:rPr>
+          <w:sz w:val="24"/>
+          <w:szCs w:val="24"/>
+        </w:rPr>
+      </w:pPr>
+    </w:p>
+    <w:p>
+      <w:pPr>
+        <w:spacing w:after="0" w:line="360" w:lineRule="auto"/>
+        <w:rPr>
+          <w:sz w:val="24"/>
+          <w:szCs w:val="24"/>
+        </w:rPr>
+      </w:pPr>
+    </w:p>
+    <w:p>
+      <w:pPr>
+        <w:spacing w:after="0" w:line="360" w:lineRule="auto"/>
+        <w:rPr>
+          <w:sz w:val="24"/>
+          <w:szCs w:val="24"/>
+        </w:rPr>
+      </w:pPr>
+    </w:p>
+    <w:p>
+      <w:pPr>
+        <w:spacing w:after="0" w:line="360" w:lineRule="auto"/>
+        <w:jc w:val="center"/>
+        <w:rPr>
+          <w:sz w:val="24"/>
+          <w:szCs w:val="24"/>
+        </w:rPr>
+      </w:pPr>
+      <w:r>
+        <w:rPr>
+          <w:b/>
+          <w:sz w:val="24"/>
+          <w:szCs w:val="24"/>
+        </w:rPr>
+        <w:lastRenderedPageBreak/>
+        <w:t>Use case UC8</w:t>
+      </w:r>
+      <w:r>
+        <w:rPr>
+          <w:sz w:val="24"/>
+          <w:szCs w:val="24"/>
+        </w:rPr>
+        <w:t xml:space="preserve">: </w:t>
+      </w:r>
+      <w:r>
+        <w:rPr>
+          <w:sz w:val="24"/>
+          <w:szCs w:val="24"/>
+        </w:rPr>
+        <w:t>Delete Profile</w:t>
+      </w:r>
+    </w:p>
+    <w:p>
+      <w:pPr>
+        <w:spacing w:after="0" w:line="360" w:lineRule="auto"/>
+        <w:rPr>
+          <w:sz w:val="24"/>
+          <w:szCs w:val="24"/>
+        </w:rPr>
+      </w:pPr>
+      <w:r>
+        <w:rPr>
+          <w:b/>
+          <w:sz w:val="24"/>
+          <w:szCs w:val="24"/>
+        </w:rPr>
+        <w:t>Scope:</w:t>
+      </w:r>
+      <w:r>
+        <w:rPr>
+          <w:sz w:val="24"/>
+          <w:szCs w:val="24"/>
+        </w:rPr>
+        <w:t xml:space="preserve"> Grocery Pricing Application</w:t>
+      </w:r>
+    </w:p>
+    <w:p>
+      <w:pPr>
+        <w:spacing w:after="0" w:line="360" w:lineRule="auto"/>
+        <w:rPr>
+          <w:sz w:val="24"/>
+          <w:szCs w:val="24"/>
+        </w:rPr>
+      </w:pPr>
+      <w:r>
+        <w:rPr>
+          <w:b/>
+          <w:sz w:val="24"/>
+          <w:szCs w:val="24"/>
+        </w:rPr>
+        <w:t>Level:</w:t>
+      </w:r>
+      <w:r>
+        <w:rPr>
+          <w:sz w:val="24"/>
+          <w:szCs w:val="24"/>
+        </w:rPr>
+        <w:t xml:space="preserve"> U</w:t>
+      </w:r>
+      <w:r>
+        <w:rPr>
+          <w:sz w:val="24"/>
+          <w:szCs w:val="24"/>
+        </w:rPr>
+        <w:t>ser goal</w:t>
+      </w:r>
+    </w:p>
+    <w:p>
+      <w:pPr>
+        <w:spacing w:after="0" w:line="360" w:lineRule="auto"/>
+        <w:rPr>
+          <w:sz w:val="24"/>
+          <w:szCs w:val="24"/>
+        </w:rPr>
+      </w:pPr>
+      <w:r>
+        <w:rPr>
+          <w:b/>
+          <w:sz w:val="24"/>
+          <w:szCs w:val="24"/>
+        </w:rPr>
+        <w:t>Primary Actor:</w:t>
+      </w:r>
+      <w:r>
+        <w:rPr>
+          <w:sz w:val="24"/>
+          <w:szCs w:val="24"/>
+        </w:rPr>
+        <w:t xml:space="preserve">  Registered user</w:t>
+      </w:r>
+    </w:p>
+    <w:p>
+      <w:pPr>
+        <w:spacing w:after="0" w:line="360" w:lineRule="auto"/>
+        <w:rPr>
+          <w:b/>
+          <w:sz w:val="24"/>
+          <w:szCs w:val="24"/>
+        </w:rPr>
+      </w:pPr>
+      <w:r>
+        <w:rPr>
+          <w:b/>
+          <w:sz w:val="24"/>
+          <w:szCs w:val="24"/>
+        </w:rPr>
+        <w:t>Stakeholders and Interests:</w:t>
+      </w:r>
+    </w:p>
+    <w:p>
+      <w:pPr>
+        <w:pStyle w:val="ListParagraph"/>
+        <w:numPr>
+          <w:ilvl w:val="0"/>
+          <w:numId w:val="3"/>
+        </w:numPr>
+        <w:spacing w:after="0" w:line="360" w:lineRule="auto"/>
+        <w:rPr>
+          <w:sz w:val="24"/>
+          <w:szCs w:val="24"/>
+        </w:rPr>
+      </w:pPr>
+      <w:r>
+        <w:rPr>
+          <w:sz w:val="24"/>
+          <w:szCs w:val="24"/>
+        </w:rPr>
+        <w:t xml:space="preserve">Registered user: Want to </w:t>
+      </w:r>
+      <w:r>
+        <w:rPr>
+          <w:sz w:val="24"/>
+          <w:szCs w:val="24"/>
+        </w:rPr>
+        <w:t>delete their user profile</w:t>
+      </w:r>
+    </w:p>
+    <w:p>
+      <w:pPr>
+        <w:pStyle w:val="ListParagraph"/>
+        <w:numPr>
+          <w:ilvl w:val="0"/>
+          <w:numId w:val="3"/>
+        </w:numPr>
+        <w:spacing w:after="0" w:line="360" w:lineRule="auto"/>
+        <w:rPr>
+          <w:sz w:val="24"/>
+          <w:szCs w:val="24"/>
+        </w:rPr>
+      </w:pPr>
+      <w:r>
+        <w:rPr>
+          <w:sz w:val="24"/>
+          <w:szCs w:val="24"/>
+        </w:rPr>
+        <w:t>System Admin: Can delete the user profile for the registered user</w:t>
+      </w:r>
+    </w:p>
+    <w:p>
+      <w:pPr>
+        <w:spacing w:after="0" w:line="360" w:lineRule="auto"/>
+        <w:rPr>
+          <w:sz w:val="24"/>
+          <w:szCs w:val="24"/>
+        </w:rPr>
+      </w:pPr>
+      <w:r>
+        <w:rPr>
+          <w:b/>
+          <w:sz w:val="24"/>
+          <w:szCs w:val="24"/>
+        </w:rPr>
+        <w:t xml:space="preserve">Preconditions: </w:t>
+      </w:r>
+      <w:r>
+        <w:rPr>
+          <w:b/>
+          <w:sz w:val="24"/>
+          <w:szCs w:val="24"/>
+        </w:rPr>
+        <w:t xml:space="preserve"> </w:t>
+      </w:r>
+      <w:r>
+        <w:rPr>
+          <w:sz w:val="24"/>
+          <w:szCs w:val="24"/>
+        </w:rPr>
+        <w:t xml:space="preserve">Registered user </w:t>
+      </w:r>
+      <w:r>
+        <w:rPr>
+          <w:sz w:val="24"/>
+          <w:szCs w:val="24"/>
+        </w:rPr>
+        <w:t>is identified, authenticated, and is logged in.</w:t>
+      </w:r>
+      <w:r>
+        <w:rPr>
+          <w:sz w:val="24"/>
+          <w:szCs w:val="24"/>
+        </w:rPr>
+        <w:t xml:space="preserve"> </w:t>
+      </w:r>
+    </w:p>
+    <w:p>
+      <w:pPr>
+        <w:spacing w:after="0" w:line="360" w:lineRule="auto"/>
+        <w:rPr>
+          <w:b/>
+          <w:sz w:val="24"/>
+          <w:szCs w:val="24"/>
+        </w:rPr>
+      </w:pPr>
+      <w:r>
+        <w:rPr>
+          <w:b/>
+          <w:sz w:val="24"/>
+          <w:szCs w:val="24"/>
+        </w:rPr>
+        <w:t xml:space="preserve">Success Guarantee (or </w:t>
+      </w:r>
+      <w:proofErr w:type="spellStart"/>
+      <w:r>
+        <w:rPr>
+          <w:b/>
+          <w:sz w:val="24"/>
+          <w:szCs w:val="24"/>
+        </w:rPr>
+        <w:t>Postconditions</w:t>
+      </w:r>
+      <w:proofErr w:type="spellEnd"/>
+      <w:r>
+        <w:rPr>
+          <w:b/>
+          <w:sz w:val="24"/>
+          <w:szCs w:val="24"/>
+        </w:rPr>
+        <w:t xml:space="preserve">): </w:t>
+      </w:r>
+      <w:r>
+        <w:rPr>
+          <w:sz w:val="24"/>
+          <w:szCs w:val="24"/>
+        </w:rPr>
+        <w:t xml:space="preserve">The </w:t>
+      </w:r>
+      <w:r>
+        <w:rPr>
+          <w:sz w:val="24"/>
+          <w:szCs w:val="24"/>
+        </w:rPr>
+        <w:t>user profile is deleted from the system.</w:t>
+      </w:r>
+    </w:p>
+    <w:p>
+      <w:pPr>
+        <w:spacing w:after="0" w:line="360" w:lineRule="auto"/>
+        <w:rPr>
+          <w:sz w:val="24"/>
+          <w:szCs w:val="24"/>
+        </w:rPr>
+      </w:pPr>
+      <w:r>
+        <w:rPr>
+          <w:b/>
+          <w:sz w:val="24"/>
+          <w:szCs w:val="24"/>
+        </w:rPr>
+        <w:t>Main Success Scenario (or Basic Flow):</w:t>
+      </w:r>
+      <w:r>
+        <w:rPr>
+          <w:sz w:val="24"/>
+          <w:szCs w:val="24"/>
+        </w:rPr>
+        <w:t xml:space="preserve"> </w:t>
+      </w:r>
+    </w:p>
+    <w:p>
+      <w:pPr>
+        <w:pStyle w:val="ListParagraph"/>
+        <w:numPr>
+          <w:ilvl w:val="0"/>
+          <w:numId w:val="17"/>
+        </w:numPr>
+        <w:spacing w:after="0" w:line="360" w:lineRule="auto"/>
+        <w:rPr>
+          <w:sz w:val="24"/>
+          <w:szCs w:val="24"/>
+        </w:rPr>
+      </w:pPr>
+      <w:r>
+        <w:rPr>
+          <w:sz w:val="24"/>
+          <w:szCs w:val="24"/>
+        </w:rPr>
+        <w:t xml:space="preserve">Registered user </w:t>
+      </w:r>
+      <w:r>
+        <w:rPr>
+          <w:sz w:val="24"/>
+          <w:szCs w:val="24"/>
+        </w:rPr>
+        <w:t>deletes</w:t>
+      </w:r>
+      <w:r>
+        <w:rPr>
+          <w:sz w:val="24"/>
+          <w:szCs w:val="24"/>
+        </w:rPr>
+        <w:t xml:space="preserve"> their profile.</w:t>
+      </w:r>
+    </w:p>
+    <w:p>
+      <w:pPr>
+        <w:pStyle w:val="ListParagraph"/>
+        <w:numPr>
+          <w:ilvl w:val="0"/>
+          <w:numId w:val="17"/>
+        </w:numPr>
+        <w:spacing w:after="0" w:line="360" w:lineRule="auto"/>
+        <w:rPr>
+          <w:sz w:val="24"/>
+          <w:szCs w:val="24"/>
+        </w:rPr>
+      </w:pPr>
+      <w:r>
+        <w:rPr>
+          <w:sz w:val="24"/>
+          <w:szCs w:val="24"/>
+        </w:rPr>
+        <w:t xml:space="preserve">System </w:t>
+      </w:r>
+      <w:r>
+        <w:rPr>
+          <w:sz w:val="24"/>
+          <w:szCs w:val="24"/>
+        </w:rPr>
+        <w:t>removes the</w:t>
+      </w:r>
+      <w:r>
+        <w:rPr>
+          <w:sz w:val="24"/>
+          <w:szCs w:val="24"/>
+        </w:rPr>
+        <w:t xml:space="preserve"> user</w:t>
+      </w:r>
+      <w:r>
+        <w:rPr>
+          <w:sz w:val="24"/>
+          <w:szCs w:val="24"/>
+        </w:rPr>
+        <w:t xml:space="preserve"> profile</w:t>
+      </w:r>
+      <w:r>
+        <w:rPr>
+          <w:sz w:val="24"/>
+          <w:szCs w:val="24"/>
+        </w:rPr>
+        <w:t xml:space="preserve">. </w:t>
+      </w:r>
+      <w:r>
+        <w:rPr>
+          <w:sz w:val="24"/>
+          <w:szCs w:val="24"/>
+        </w:rPr>
+        <w:t xml:space="preserve"> </w:t>
+      </w:r>
+    </w:p>
+    <w:p>
+      <w:pPr>
+        <w:spacing w:after="0" w:line="360" w:lineRule="auto"/>
+        <w:rPr>
+          <w:b/>
+          <w:sz w:val="24"/>
+          <w:szCs w:val="24"/>
+        </w:rPr>
+      </w:pPr>
+      <w:r>
+        <w:rPr>
+          <w:b/>
+          <w:sz w:val="24"/>
+          <w:szCs w:val="24"/>
+        </w:rPr>
+        <w:t>Extensions (or Alternative Flows):</w:t>
+      </w:r>
+    </w:p>
+    <w:p>
+      <w:pPr>
+        <w:pStyle w:val="ListParagraph"/>
+        <w:numPr>
+          <w:ilvl w:val="1"/>
+          <w:numId w:val="12"/>
+        </w:numPr>
+        <w:spacing w:after="0" w:line="360" w:lineRule="auto"/>
+        <w:rPr>
+          <w:sz w:val="24"/>
+          <w:szCs w:val="24"/>
+        </w:rPr>
+      </w:pPr>
+      <w:r>
+        <w:rPr>
+          <w:sz w:val="24"/>
+          <w:szCs w:val="24"/>
+        </w:rPr>
+        <w:t>N/A</w:t>
+      </w:r>
+    </w:p>
+    <w:p>
+      <w:pPr>
+        <w:spacing w:after="0" w:line="360" w:lineRule="auto"/>
+        <w:ind w:firstLine="720"/>
+        <w:rPr>
+          <w:b/>
+          <w:sz w:val="24"/>
+          <w:szCs w:val="24"/>
+        </w:rPr>
+      </w:pPr>
+      <w:r>
+        <w:rPr>
+          <w:b/>
+          <w:sz w:val="24"/>
+          <w:szCs w:val="24"/>
+        </w:rPr>
+        <w:t>Special Requirements:</w:t>
+      </w:r>
+    </w:p>
+    <w:p>
+      <w:pPr>
+        <w:pStyle w:val="ListParagraph"/>
+        <w:numPr>
+          <w:ilvl w:val="1"/>
+          <w:numId w:val="3"/>
+        </w:numPr>
+        <w:spacing w:after="0" w:line="360" w:lineRule="auto"/>
+        <w:rPr>
+          <w:sz w:val="24"/>
+          <w:szCs w:val="24"/>
+        </w:rPr>
+      </w:pPr>
+      <w:r>
+        <w:rPr>
+          <w:sz w:val="24"/>
+          <w:szCs w:val="24"/>
+        </w:rPr>
+        <w:t xml:space="preserve">Web application is responsive design. </w:t>
+      </w:r>
+    </w:p>
+    <w:p>
+      <w:pPr>
+        <w:spacing w:after="0" w:line="360" w:lineRule="auto"/>
+        <w:ind w:left="720"/>
+        <w:rPr>
+          <w:b/>
+          <w:sz w:val="24"/>
+          <w:szCs w:val="24"/>
+        </w:rPr>
+      </w:pPr>
+      <w:r>
+        <w:rPr>
+          <w:b/>
+          <w:sz w:val="24"/>
+          <w:szCs w:val="24"/>
+        </w:rPr>
+        <w:t>Technology and Data Variations List:</w:t>
+      </w:r>
+    </w:p>
+    <w:p>
+      <w:pPr>
+        <w:pStyle w:val="ListParagraph"/>
+        <w:spacing w:after="0" w:line="360" w:lineRule="auto"/>
+        <w:rPr>
+          <w:sz w:val="24"/>
+          <w:szCs w:val="24"/>
+        </w:rPr>
+      </w:pPr>
+      <w:r>
+        <w:rPr>
+          <w:sz w:val="24"/>
+          <w:szCs w:val="24"/>
+        </w:rPr>
+        <w:t>1a.</w:t>
+      </w:r>
+      <w:r>
+        <w:rPr>
+          <w:sz w:val="24"/>
+          <w:szCs w:val="24"/>
+        </w:rPr>
+        <w:tab/>
+      </w:r>
+      <w:r>
+        <w:rPr>
+          <w:sz w:val="24"/>
+          <w:szCs w:val="24"/>
+        </w:rPr>
+        <w:t>System Admin could be deleting the user profile instead of the user</w:t>
+      </w:r>
+    </w:p>
+    <w:p>
+      <w:pPr>
+        <w:pStyle w:val="ListParagraph"/>
+        <w:spacing w:after="0" w:line="360" w:lineRule="auto"/>
+        <w:rPr>
+          <w:sz w:val="24"/>
+          <w:szCs w:val="24"/>
+        </w:rPr>
+      </w:pPr>
+      <w:r>
+        <w:rPr>
+          <w:b/>
+          <w:sz w:val="24"/>
+          <w:szCs w:val="24"/>
+        </w:rPr>
+        <w:t>Frequency of Occurrence:</w:t>
+      </w:r>
+      <w:r>
+        <w:rPr>
+          <w:b/>
+          <w:sz w:val="24"/>
+          <w:szCs w:val="24"/>
+        </w:rPr>
+        <w:t xml:space="preserve"> </w:t>
+      </w:r>
+      <w:r>
+        <w:rPr>
+          <w:sz w:val="24"/>
+          <w:szCs w:val="24"/>
+        </w:rPr>
+        <w:t xml:space="preserve"> </w:t>
+      </w:r>
+      <w:r>
+        <w:rPr>
+          <w:sz w:val="24"/>
+          <w:szCs w:val="24"/>
+        </w:rPr>
+        <w:t>Once for each registered user</w:t>
+      </w:r>
+      <w:r>
+        <w:rPr>
+          <w:sz w:val="24"/>
+          <w:szCs w:val="24"/>
+        </w:rPr>
+        <w:t>.</w:t>
+      </w:r>
+    </w:p>
+    <w:p>
+      <w:pPr>
+        <w:pStyle w:val="ListParagraph"/>
+        <w:spacing w:after="0" w:line="360" w:lineRule="auto"/>
+        <w:rPr>
+          <w:b/>
+          <w:sz w:val="24"/>
+          <w:szCs w:val="24"/>
+        </w:rPr>
+      </w:pPr>
+      <w:r>
+        <w:rPr>
+          <w:b/>
+          <w:sz w:val="24"/>
+          <w:szCs w:val="24"/>
+        </w:rPr>
+        <w:t>Open Issues:</w:t>
+      </w:r>
+    </w:p>
+    <w:p>
+      <w:pPr>
+        <w:pStyle w:val="ListParagraph"/>
+        <w:numPr>
+          <w:ilvl w:val="1"/>
+          <w:numId w:val="12"/>
+        </w:numPr>
+        <w:spacing w:after="0" w:line="360" w:lineRule="auto"/>
+        <w:rPr>
+          <w:sz w:val="24"/>
+          <w:szCs w:val="24"/>
+        </w:rPr>
+      </w:pPr>
+      <w:r>
+        <w:rPr>
+          <w:sz w:val="24"/>
+          <w:szCs w:val="24"/>
+        </w:rPr>
+        <w:t>N/A</w:t>
+      </w:r>
     </w:p>
     <w:sectPr>
       <w:pgSz w:w="12240" w:h="15840"/>
@@ -1969,6 +3434,95 @@
 <file path=word/numbering.xml><?xml version="1.0" encoding="utf-8"?>
 <w:numbering xmlns:wpc="http://schemas.microsoft.com/office/word/2010/wordprocessingCanvas" xmlns:mc="http://schemas.openxmlformats.org/markup-compatibility/2006" xmlns:o="urn:schemas-microsoft-com:office:office" xmlns:r="http://schemas.openxmlformats.org/officeDocument/2006/relationships" xmlns:m="http://schemas.openxmlformats.org/officeDocument/2006/math" xmlns:v="urn:schemas-microsoft-com:vml" xmlns:wp14="http://schemas.microsoft.com/office/word/2010/wordprocessingDrawing" xmlns:wp="http://schemas.openxmlformats.org/drawingml/2006/wordprocessingDrawing" xmlns:w10="urn:schemas-microsoft-com:office:word" xmlns:w="http://schemas.openxmlformats.org/wordprocessingml/2006/main" xmlns:w14="http://schemas.microsoft.com/office/word/2010/wordml" xmlns:wpg="http://schemas.microsoft.com/office/word/2010/wordprocessingGroup" xmlns:wpi="http://schemas.microsoft.com/office/word/2010/wordprocessingInk" xmlns:wne="http://schemas.microsoft.com/office/word/2006/wordml" xmlns:wps="http://schemas.microsoft.com/office/word/2010/wordprocessingShape" mc:Ignorable="w14 wp14">
   <w:abstractNum w:abstractNumId="0">
+    <w:nsid w:val="003069A4"/>
+    <w:multiLevelType w:val="hybridMultilevel"/>
+    <w:tmpl w:val="8FF887D0"/>
+    <w:lvl w:ilvl="0" w:tplc="9E72E242">
+      <w:start w:val="1"/>
+      <w:numFmt w:val="decimal"/>
+      <w:lvlText w:val="%1."/>
+      <w:lvlJc w:val="left"/>
+      <w:pPr>
+        <w:ind w:left="1440" w:hanging="720"/>
+      </w:pPr>
+      <w:rPr>
+        <w:rFonts w:hint="default"/>
+      </w:rPr>
+    </w:lvl>
+    <w:lvl w:ilvl="1" w:tplc="04090019" w:tentative="1">
+      <w:start w:val="1"/>
+      <w:numFmt w:val="lowerLetter"/>
+      <w:lvlText w:val="%2."/>
+      <w:lvlJc w:val="left"/>
+      <w:pPr>
+        <w:ind w:left="1800" w:hanging="360"/>
+      </w:pPr>
+    </w:lvl>
+    <w:lvl w:ilvl="2" w:tplc="0409001B" w:tentative="1">
+      <w:start w:val="1"/>
+      <w:numFmt w:val="lowerRoman"/>
+      <w:lvlText w:val="%3."/>
+      <w:lvlJc w:val="right"/>
+      <w:pPr>
+        <w:ind w:left="2520" w:hanging="180"/>
+      </w:pPr>
+    </w:lvl>
+    <w:lvl w:ilvl="3" w:tplc="0409000F" w:tentative="1">
+      <w:start w:val="1"/>
+      <w:numFmt w:val="decimal"/>
+      <w:lvlText w:val="%4."/>
+      <w:lvlJc w:val="left"/>
+      <w:pPr>
+        <w:ind w:left="3240" w:hanging="360"/>
+      </w:pPr>
+    </w:lvl>
+    <w:lvl w:ilvl="4" w:tplc="04090019" w:tentative="1">
+      <w:start w:val="1"/>
+      <w:numFmt w:val="lowerLetter"/>
+      <w:lvlText w:val="%5."/>
+      <w:lvlJc w:val="left"/>
+      <w:pPr>
+        <w:ind w:left="3960" w:hanging="360"/>
+      </w:pPr>
+    </w:lvl>
+    <w:lvl w:ilvl="5" w:tplc="0409001B" w:tentative="1">
+      <w:start w:val="1"/>
+      <w:numFmt w:val="lowerRoman"/>
+      <w:lvlText w:val="%6."/>
+      <w:lvlJc w:val="right"/>
+      <w:pPr>
+        <w:ind w:left="4680" w:hanging="180"/>
+      </w:pPr>
+    </w:lvl>
+    <w:lvl w:ilvl="6" w:tplc="0409000F" w:tentative="1">
+      <w:start w:val="1"/>
+      <w:numFmt w:val="decimal"/>
+      <w:lvlText w:val="%7."/>
+      <w:lvlJc w:val="left"/>
+      <w:pPr>
+        <w:ind w:left="5400" w:hanging="360"/>
+      </w:pPr>
+    </w:lvl>
+    <w:lvl w:ilvl="7" w:tplc="04090019" w:tentative="1">
+      <w:start w:val="1"/>
+      <w:numFmt w:val="lowerLetter"/>
+      <w:lvlText w:val="%8."/>
+      <w:lvlJc w:val="left"/>
+      <w:pPr>
+        <w:ind w:left="6120" w:hanging="360"/>
+      </w:pPr>
+    </w:lvl>
+    <w:lvl w:ilvl="8" w:tplc="0409001B" w:tentative="1">
+      <w:start w:val="1"/>
+      <w:numFmt w:val="lowerRoman"/>
+      <w:lvlText w:val="%9."/>
+      <w:lvlJc w:val="right"/>
+      <w:pPr>
+        <w:ind w:left="6840" w:hanging="180"/>
+      </w:pPr>
+    </w:lvl>
+  </w:abstractNum>
+  <w:abstractNum w:abstractNumId="1">
     <w:nsid w:val="085F4306"/>
     <w:multiLevelType w:val="hybridMultilevel"/>
     <w:tmpl w:val="08B20CB8"/>
@@ -2057,7 +3611,7 @@
       </w:pPr>
     </w:lvl>
   </w:abstractNum>
-  <w:abstractNum w:abstractNumId="1">
+  <w:abstractNum w:abstractNumId="2">
     <w:nsid w:val="0BCD68B8"/>
     <w:multiLevelType w:val="hybridMultilevel"/>
     <w:tmpl w:val="AD763DB6"/>
@@ -2170,7 +3724,7 @@
       </w:rPr>
     </w:lvl>
   </w:abstractNum>
-  <w:abstractNum w:abstractNumId="2">
+  <w:abstractNum w:abstractNumId="3">
     <w:nsid w:val="1667254A"/>
     <w:multiLevelType w:val="hybridMultilevel"/>
     <w:tmpl w:val="A888F2E4"/>
@@ -2282,7 +3836,7 @@
       </w:rPr>
     </w:lvl>
   </w:abstractNum>
-  <w:abstractNum w:abstractNumId="3">
+  <w:abstractNum w:abstractNumId="4">
     <w:nsid w:val="1C1F0B35"/>
     <w:multiLevelType w:val="hybridMultilevel"/>
     <w:tmpl w:val="D66EF8C6"/>
@@ -2371,7 +3925,7 @@
       </w:pPr>
     </w:lvl>
   </w:abstractNum>
-  <w:abstractNum w:abstractNumId="4">
+  <w:abstractNum w:abstractNumId="5">
     <w:nsid w:val="23CF71BE"/>
     <w:multiLevelType w:val="hybridMultilevel"/>
     <w:tmpl w:val="E794ACCA"/>
@@ -2460,7 +4014,7 @@
       </w:pPr>
     </w:lvl>
   </w:abstractNum>
-  <w:abstractNum w:abstractNumId="5">
+  <w:abstractNum w:abstractNumId="6">
     <w:nsid w:val="29F5651B"/>
     <w:multiLevelType w:val="hybridMultilevel"/>
     <w:tmpl w:val="9998C0FA"/>
@@ -2572,7 +4126,96 @@
       </w:rPr>
     </w:lvl>
   </w:abstractNum>
-  <w:abstractNum w:abstractNumId="6">
+  <w:abstractNum w:abstractNumId="7">
+    <w:nsid w:val="355A0142"/>
+    <w:multiLevelType w:val="hybridMultilevel"/>
+    <w:tmpl w:val="48BE2950"/>
+    <w:lvl w:ilvl="0" w:tplc="0B12F3B6">
+      <w:start w:val="1"/>
+      <w:numFmt w:val="decimal"/>
+      <w:lvlText w:val="%1."/>
+      <w:lvlJc w:val="left"/>
+      <w:pPr>
+        <w:ind w:left="1800" w:hanging="360"/>
+      </w:pPr>
+      <w:rPr>
+        <w:rFonts w:hint="default"/>
+      </w:rPr>
+    </w:lvl>
+    <w:lvl w:ilvl="1" w:tplc="04090019" w:tentative="1">
+      <w:start w:val="1"/>
+      <w:numFmt w:val="lowerLetter"/>
+      <w:lvlText w:val="%2."/>
+      <w:lvlJc w:val="left"/>
+      <w:pPr>
+        <w:ind w:left="2520" w:hanging="360"/>
+      </w:pPr>
+    </w:lvl>
+    <w:lvl w:ilvl="2" w:tplc="0409001B" w:tentative="1">
+      <w:start w:val="1"/>
+      <w:numFmt w:val="lowerRoman"/>
+      <w:lvlText w:val="%3."/>
+      <w:lvlJc w:val="right"/>
+      <w:pPr>
+        <w:ind w:left="3240" w:hanging="180"/>
+      </w:pPr>
+    </w:lvl>
+    <w:lvl w:ilvl="3" w:tplc="0409000F" w:tentative="1">
+      <w:start w:val="1"/>
+      <w:numFmt w:val="decimal"/>
+      <w:lvlText w:val="%4."/>
+      <w:lvlJc w:val="left"/>
+      <w:pPr>
+        <w:ind w:left="3960" w:hanging="360"/>
+      </w:pPr>
+    </w:lvl>
+    <w:lvl w:ilvl="4" w:tplc="04090019" w:tentative="1">
+      <w:start w:val="1"/>
+      <w:numFmt w:val="lowerLetter"/>
+      <w:lvlText w:val="%5."/>
+      <w:lvlJc w:val="left"/>
+      <w:pPr>
+        <w:ind w:left="4680" w:hanging="360"/>
+      </w:pPr>
+    </w:lvl>
+    <w:lvl w:ilvl="5" w:tplc="0409001B" w:tentative="1">
+      <w:start w:val="1"/>
+      <w:numFmt w:val="lowerRoman"/>
+      <w:lvlText w:val="%6."/>
+      <w:lvlJc w:val="right"/>
+      <w:pPr>
+        <w:ind w:left="5400" w:hanging="180"/>
+      </w:pPr>
+    </w:lvl>
+    <w:lvl w:ilvl="6" w:tplc="0409000F" w:tentative="1">
+      <w:start w:val="1"/>
+      <w:numFmt w:val="decimal"/>
+      <w:lvlText w:val="%7."/>
+      <w:lvlJc w:val="left"/>
+      <w:pPr>
+        <w:ind w:left="6120" w:hanging="360"/>
+      </w:pPr>
+    </w:lvl>
+    <w:lvl w:ilvl="7" w:tplc="04090019" w:tentative="1">
+      <w:start w:val="1"/>
+      <w:numFmt w:val="lowerLetter"/>
+      <w:lvlText w:val="%8."/>
+      <w:lvlJc w:val="left"/>
+      <w:pPr>
+        <w:ind w:left="6840" w:hanging="360"/>
+      </w:pPr>
+    </w:lvl>
+    <w:lvl w:ilvl="8" w:tplc="0409001B" w:tentative="1">
+      <w:start w:val="1"/>
+      <w:numFmt w:val="lowerRoman"/>
+      <w:lvlText w:val="%9."/>
+      <w:lvlJc w:val="right"/>
+      <w:pPr>
+        <w:ind w:left="7560" w:hanging="180"/>
+      </w:pPr>
+    </w:lvl>
+  </w:abstractNum>
+  <w:abstractNum w:abstractNumId="8">
     <w:nsid w:val="40FE03FA"/>
     <w:multiLevelType w:val="hybridMultilevel"/>
     <w:tmpl w:val="4A24B238"/>
@@ -2587,7 +4230,7 @@
         <w:rFonts w:ascii="Symbol" w:eastAsiaTheme="minorHAnsi" w:hAnsi="Symbol" w:cstheme="minorBidi" w:hint="default"/>
       </w:rPr>
     </w:lvl>
-    <w:lvl w:ilvl="1" w:tplc="04090003" w:tentative="1">
+    <w:lvl w:ilvl="1" w:tplc="04090003">
       <w:start w:val="1"/>
       <w:numFmt w:val="bullet"/>
       <w:lvlText w:val="o"/>
@@ -2684,7 +4327,7 @@
       </w:rPr>
     </w:lvl>
   </w:abstractNum>
-  <w:abstractNum w:abstractNumId="7">
+  <w:abstractNum w:abstractNumId="9">
     <w:nsid w:val="42A92224"/>
     <w:multiLevelType w:val="hybridMultilevel"/>
     <w:tmpl w:val="5256FF20"/>
@@ -2773,7 +4416,7 @@
       </w:pPr>
     </w:lvl>
   </w:abstractNum>
-  <w:abstractNum w:abstractNumId="8">
+  <w:abstractNum w:abstractNumId="10">
     <w:nsid w:val="47A5406A"/>
     <w:multiLevelType w:val="hybridMultilevel"/>
     <w:tmpl w:val="546C0618"/>
@@ -2862,7 +4505,96 @@
       </w:pPr>
     </w:lvl>
   </w:abstractNum>
-  <w:abstractNum w:abstractNumId="9">
+  <w:abstractNum w:abstractNumId="11">
+    <w:nsid w:val="4BA25537"/>
+    <w:multiLevelType w:val="hybridMultilevel"/>
+    <w:tmpl w:val="8FF887D0"/>
+    <w:lvl w:ilvl="0" w:tplc="9E72E242">
+      <w:start w:val="1"/>
+      <w:numFmt w:val="decimal"/>
+      <w:lvlText w:val="%1."/>
+      <w:lvlJc w:val="left"/>
+      <w:pPr>
+        <w:ind w:left="1440" w:hanging="720"/>
+      </w:pPr>
+      <w:rPr>
+        <w:rFonts w:hint="default"/>
+      </w:rPr>
+    </w:lvl>
+    <w:lvl w:ilvl="1" w:tplc="04090019" w:tentative="1">
+      <w:start w:val="1"/>
+      <w:numFmt w:val="lowerLetter"/>
+      <w:lvlText w:val="%2."/>
+      <w:lvlJc w:val="left"/>
+      <w:pPr>
+        <w:ind w:left="1800" w:hanging="360"/>
+      </w:pPr>
+    </w:lvl>
+    <w:lvl w:ilvl="2" w:tplc="0409001B" w:tentative="1">
+      <w:start w:val="1"/>
+      <w:numFmt w:val="lowerRoman"/>
+      <w:lvlText w:val="%3."/>
+      <w:lvlJc w:val="right"/>
+      <w:pPr>
+        <w:ind w:left="2520" w:hanging="180"/>
+      </w:pPr>
+    </w:lvl>
+    <w:lvl w:ilvl="3" w:tplc="0409000F" w:tentative="1">
+      <w:start w:val="1"/>
+      <w:numFmt w:val="decimal"/>
+      <w:lvlText w:val="%4."/>
+      <w:lvlJc w:val="left"/>
+      <w:pPr>
+        <w:ind w:left="3240" w:hanging="360"/>
+      </w:pPr>
+    </w:lvl>
+    <w:lvl w:ilvl="4" w:tplc="04090019" w:tentative="1">
+      <w:start w:val="1"/>
+      <w:numFmt w:val="lowerLetter"/>
+      <w:lvlText w:val="%5."/>
+      <w:lvlJc w:val="left"/>
+      <w:pPr>
+        <w:ind w:left="3960" w:hanging="360"/>
+      </w:pPr>
+    </w:lvl>
+    <w:lvl w:ilvl="5" w:tplc="0409001B" w:tentative="1">
+      <w:start w:val="1"/>
+      <w:numFmt w:val="lowerRoman"/>
+      <w:lvlText w:val="%6."/>
+      <w:lvlJc w:val="right"/>
+      <w:pPr>
+        <w:ind w:left="4680" w:hanging="180"/>
+      </w:pPr>
+    </w:lvl>
+    <w:lvl w:ilvl="6" w:tplc="0409000F" w:tentative="1">
+      <w:start w:val="1"/>
+      <w:numFmt w:val="decimal"/>
+      <w:lvlText w:val="%7."/>
+      <w:lvlJc w:val="left"/>
+      <w:pPr>
+        <w:ind w:left="5400" w:hanging="360"/>
+      </w:pPr>
+    </w:lvl>
+    <w:lvl w:ilvl="7" w:tplc="04090019" w:tentative="1">
+      <w:start w:val="1"/>
+      <w:numFmt w:val="lowerLetter"/>
+      <w:lvlText w:val="%8."/>
+      <w:lvlJc w:val="left"/>
+      <w:pPr>
+        <w:ind w:left="6120" w:hanging="360"/>
+      </w:pPr>
+    </w:lvl>
+    <w:lvl w:ilvl="8" w:tplc="0409001B" w:tentative="1">
+      <w:start w:val="1"/>
+      <w:numFmt w:val="lowerRoman"/>
+      <w:lvlText w:val="%9."/>
+      <w:lvlJc w:val="right"/>
+      <w:pPr>
+        <w:ind w:left="6840" w:hanging="180"/>
+      </w:pPr>
+    </w:lvl>
+  </w:abstractNum>
+  <w:abstractNum w:abstractNumId="12">
     <w:nsid w:val="554202D9"/>
     <w:multiLevelType w:val="hybridMultilevel"/>
     <w:tmpl w:val="EE90A2F4"/>
@@ -2951,7 +4683,7 @@
       </w:pPr>
     </w:lvl>
   </w:abstractNum>
-  <w:abstractNum w:abstractNumId="10">
+  <w:abstractNum w:abstractNumId="13">
     <w:nsid w:val="5ABE0689"/>
     <w:multiLevelType w:val="hybridMultilevel"/>
     <w:tmpl w:val="91D64DC0"/>
@@ -3040,7 +4772,7 @@
       </w:pPr>
     </w:lvl>
   </w:abstractNum>
-  <w:abstractNum w:abstractNumId="11">
+  <w:abstractNum w:abstractNumId="14">
     <w:nsid w:val="62860CAF"/>
     <w:multiLevelType w:val="hybridMultilevel"/>
     <w:tmpl w:val="E0CA1FD8"/>
@@ -3129,7 +4861,7 @@
       </w:pPr>
     </w:lvl>
   </w:abstractNum>
-  <w:abstractNum w:abstractNumId="12">
+  <w:abstractNum w:abstractNumId="15">
     <w:nsid w:val="66AF23DF"/>
     <w:multiLevelType w:val="hybridMultilevel"/>
     <w:tmpl w:val="A54250EE"/>
@@ -3218,7 +4950,7 @@
       </w:pPr>
     </w:lvl>
   </w:abstractNum>
-  <w:abstractNum w:abstractNumId="13">
+  <w:abstractNum w:abstractNumId="16">
     <w:nsid w:val="73BF2D95"/>
     <w:multiLevelType w:val="hybridMultilevel"/>
     <w:tmpl w:val="C9D68EA8"/>
@@ -3308,46 +5040,55 @@
     </w:lvl>
   </w:abstractNum>
   <w:num w:numId="1">
+    <w:abstractNumId w:val="3"/>
+  </w:num>
+  <w:num w:numId="2">
     <w:abstractNumId w:val="2"/>
   </w:num>
-  <w:num w:numId="2">
+  <w:num w:numId="3">
+    <w:abstractNumId w:val="6"/>
+  </w:num>
+  <w:num w:numId="4">
+    <w:abstractNumId w:val="15"/>
+  </w:num>
+  <w:num w:numId="5">
+    <w:abstractNumId w:val="10"/>
+  </w:num>
+  <w:num w:numId="6">
+    <w:abstractNumId w:val="4"/>
+  </w:num>
+  <w:num w:numId="7">
+    <w:abstractNumId w:val="16"/>
+  </w:num>
+  <w:num w:numId="8">
+    <w:abstractNumId w:val="12"/>
+  </w:num>
+  <w:num w:numId="9">
+    <w:abstractNumId w:val="9"/>
+  </w:num>
+  <w:num w:numId="10">
+    <w:abstractNumId w:val="5"/>
+  </w:num>
+  <w:num w:numId="11">
+    <w:abstractNumId w:val="13"/>
+  </w:num>
+  <w:num w:numId="12">
+    <w:abstractNumId w:val="8"/>
+  </w:num>
+  <w:num w:numId="13">
+    <w:abstractNumId w:val="14"/>
+  </w:num>
+  <w:num w:numId="14">
     <w:abstractNumId w:val="1"/>
   </w:num>
-  <w:num w:numId="3">
-    <w:abstractNumId w:val="5"/>
+  <w:num w:numId="15">
+    <w:abstractNumId w:val="0"/>
   </w:num>
-  <w:num w:numId="4">
-    <w:abstractNumId w:val="12"/>
-  </w:num>
-  <w:num w:numId="5">
-    <w:abstractNumId w:val="8"/>
-  </w:num>
-  <w:num w:numId="6">
-    <w:abstractNumId w:val="3"/>
-  </w:num>
-  <w:num w:numId="7">
-    <w:abstractNumId w:val="13"/>
-  </w:num>
-  <w:num w:numId="8">
-    <w:abstractNumId w:val="9"/>
-  </w:num>
-  <w:num w:numId="9">
+  <w:num w:numId="16">
     <w:abstractNumId w:val="7"/>
   </w:num>
-  <w:num w:numId="10">
-    <w:abstractNumId w:val="4"/>
-  </w:num>
-  <w:num w:numId="11">
-    <w:abstractNumId w:val="10"/>
-  </w:num>
-  <w:num w:numId="12">
-    <w:abstractNumId w:val="6"/>
-  </w:num>
-  <w:num w:numId="13">
+  <w:num w:numId="17">
     <w:abstractNumId w:val="11"/>
-  </w:num>
-  <w:num w:numId="14">
-    <w:abstractNumId w:val="0"/>
   </w:num>
 </w:numbering>
 </file>

</xml_diff>